<commit_message>
update privacy doc & link
</commit_message>
<xml_diff>
--- a/resources/Student Privacy Notice_30.07.2024_Rev.1_FF.docx
+++ b/resources/Student Privacy Notice_30.07.2024_Rev.1_FF.docx
@@ -165,9 +165,11 @@
         </w:rPr>
         <w:t xml:space="preserve"> </w:t>
       </w:r>
+      <w:proofErr w:type="spellStart"/>
       <w:r>
         <w:t>AspireCraft</w:t>
       </w:r>
+      <w:proofErr w:type="spellEnd"/>
       <w:r>
         <w:rPr>
           <w:spacing w:val="-17"/>
@@ -872,7 +874,7 @@
             <w:rStyle w:val="Hyperlink"/>
             <w:highlight w:val="yellow"/>
           </w:rPr>
-          <w:t>enquiries@aspirecraft.co.uk</w:t>
+          <w:t>enquiry.aspirecraft@gmail.com</w:t>
         </w:r>
       </w:hyperlink>
       <w:r>
@@ -5810,7 +5812,7 @@
             <w:spacing w:val="-2"/>
             <w:highlight w:val="yellow"/>
           </w:rPr>
-          <w:t>enquiries@aspirecraft.co.uk</w:t>
+          <w:t>enquiry.aspirecraft@gmail.com</w:t>
         </w:r>
         <w:r>
           <w:rPr>
@@ -6655,7 +6657,7 @@
             <w:rStyle w:val="Hyperlink"/>
             <w:highlight w:val="yellow"/>
           </w:rPr>
-          <w:t>enquiries@aspirecraft.co.uk</w:t>
+          <w:t>enquiry.aspirecraft@gmail.com</w:t>
         </w:r>
       </w:hyperlink>
       <w:r>
@@ -6720,12 +6722,14 @@
         </w:rPr>
         <w:t xml:space="preserve"> </w:t>
       </w:r>
+      <w:proofErr w:type="spellStart"/>
       <w:r>
         <w:rPr>
           <w:spacing w:val="-2"/>
         </w:rPr>
         <w:t>AspireCraft</w:t>
       </w:r>
+      <w:proofErr w:type="spellEnd"/>
       <w:r>
         <w:rPr>
           <w:spacing w:val="-24"/>
@@ -6922,6 +6926,7 @@
         <w:pStyle w:val="BodyText"/>
         <w:ind w:left="151"/>
       </w:pPr>
+      <w:proofErr w:type="spellStart"/>
       <w:r>
         <w:rPr>
           <w:color w:val="000000"/>
@@ -6930,6 +6935,7 @@
         </w:rPr>
         <w:t>AspireCraft</w:t>
       </w:r>
+      <w:proofErr w:type="spellEnd"/>
       <w:r>
         <w:rPr>
           <w:color w:val="000000"/>
@@ -6969,15 +6975,7 @@
           <w:spacing w:val="-10"/>
           <w:highlight w:val="yellow"/>
         </w:rPr>
-        <w:t xml:space="preserve"> </w:t>
-      </w:r>
-      <w:r>
-        <w:rPr>
-          <w:color w:val="000000"/>
-          <w:spacing w:val="-10"/>
-          <w:highlight w:val="yellow"/>
-        </w:rPr>
-        <w:t>W1J 8NR</w:t>
+        <w:t xml:space="preserve"> W1J 8NR</w:t>
       </w:r>
       <w:r>
         <w:rPr>
@@ -8121,7 +8119,6 @@
   <w:style w:type="character" w:default="1" w:styleId="DefaultParagraphFont">
     <w:name w:val="Default Paragraph Font"/>
     <w:uiPriority w:val="1"/>
-    <w:semiHidden/>
     <w:unhideWhenUsed/>
   </w:style>
   <w:style w:type="table" w:default="1" w:styleId="TableNormal">

</xml_diff>